<commit_message>
Actualización de documentación mockups + prototipo
</commit_message>
<xml_diff>
--- a/Entrega 1 (29 Octubre)/Documentación Análisis/Documentación Mockups v1.docx
+++ b/Entrega 1 (29 Octubre)/Documentación Análisis/Documentación Mockups v1.docx
@@ -3609,25 +3609,7 @@
                                     <w:sz w:val="26"/>
                                     <w:szCs w:val="26"/>
                                   </w:rPr>
-                                  <w:t xml:space="preserve">Fran </w:t>
-                                </w:r>
-                                <w:proofErr w:type="spellStart"/>
-                                <w:r>
-                                  <w:rPr>
-                                    <w:color w:val="E84C22" w:themeColor="accent1"/>
-                                    <w:sz w:val="26"/>
-                                    <w:szCs w:val="26"/>
-                                  </w:rPr>
-                                  <w:t>Zájara</w:t>
-                                </w:r>
-                                <w:proofErr w:type="spellEnd"/>
-                                <w:r>
-                                  <w:rPr>
-                                    <w:color w:val="E84C22" w:themeColor="accent1"/>
-                                    <w:sz w:val="26"/>
-                                    <w:szCs w:val="26"/>
-                                  </w:rPr>
-                                  <w:t xml:space="preserve"> Gómez</w:t>
+                                  <w:t>Fran Zájara Gómez</w:t>
                                 </w:r>
                               </w:p>
                               <w:p>
@@ -3639,23 +3621,13 @@
                                     <w:szCs w:val="26"/>
                                   </w:rPr>
                                 </w:pPr>
-                                <w:proofErr w:type="spellStart"/>
                                 <w:r>
                                   <w:rPr>
                                     <w:color w:val="E84C22" w:themeColor="accent1"/>
                                     <w:sz w:val="26"/>
                                     <w:szCs w:val="26"/>
                                   </w:rPr>
-                                  <w:t>Jose</w:t>
-                                </w:r>
-                                <w:proofErr w:type="spellEnd"/>
-                                <w:r>
-                                  <w:rPr>
-                                    <w:color w:val="E84C22" w:themeColor="accent1"/>
-                                    <w:sz w:val="26"/>
-                                    <w:szCs w:val="26"/>
-                                  </w:rPr>
-                                  <w:t xml:space="preserve"> Pablo Carrasco Cobos</w:t>
+                                  <w:t>Jose Pablo Carrasco Cobos</w:t>
                                 </w:r>
                               </w:p>
                               <w:p>
@@ -3793,25 +3765,7 @@
                               <w:sz w:val="26"/>
                               <w:szCs w:val="26"/>
                             </w:rPr>
-                            <w:t xml:space="preserve">Fran </w:t>
-                          </w:r>
-                          <w:proofErr w:type="spellStart"/>
-                          <w:r>
-                            <w:rPr>
-                              <w:color w:val="E84C22" w:themeColor="accent1"/>
-                              <w:sz w:val="26"/>
-                              <w:szCs w:val="26"/>
-                            </w:rPr>
-                            <w:t>Zájara</w:t>
-                          </w:r>
-                          <w:proofErr w:type="spellEnd"/>
-                          <w:r>
-                            <w:rPr>
-                              <w:color w:val="E84C22" w:themeColor="accent1"/>
-                              <w:sz w:val="26"/>
-                              <w:szCs w:val="26"/>
-                            </w:rPr>
-                            <w:t xml:space="preserve"> Gómez</w:t>
+                            <w:t>Fran Zájara Gómez</w:t>
                           </w:r>
                         </w:p>
                         <w:p>
@@ -3823,23 +3777,13 @@
                               <w:szCs w:val="26"/>
                             </w:rPr>
                           </w:pPr>
-                          <w:proofErr w:type="spellStart"/>
                           <w:r>
                             <w:rPr>
                               <w:color w:val="E84C22" w:themeColor="accent1"/>
                               <w:sz w:val="26"/>
                               <w:szCs w:val="26"/>
                             </w:rPr>
-                            <w:t>Jose</w:t>
-                          </w:r>
-                          <w:proofErr w:type="spellEnd"/>
-                          <w:r>
-                            <w:rPr>
-                              <w:color w:val="E84C22" w:themeColor="accent1"/>
-                              <w:sz w:val="26"/>
-                              <w:szCs w:val="26"/>
-                            </w:rPr>
-                            <w:t xml:space="preserve"> Pablo Carrasco Cobos</w:t>
+                            <w:t>Jose Pablo Carrasco Cobos</w:t>
                           </w:r>
                         </w:p>
                         <w:p>
@@ -4172,7 +4116,6 @@
                                   </w:sdtPr>
                                   <w:sdtEndPr/>
                                   <w:sdtContent>
-                                    <w:proofErr w:type="spellStart"/>
                                     <w:r>
                                       <w:rPr>
                                         <w:color w:val="404040" w:themeColor="text1" w:themeTint="BF"/>
@@ -4180,17 +4123,7 @@
                                         <w:szCs w:val="36"/>
                                         <w:lang w:val="en-US"/>
                                       </w:rPr>
-                                      <w:t>Entrega</w:t>
-                                    </w:r>
-                                    <w:proofErr w:type="spellEnd"/>
-                                    <w:r>
-                                      <w:rPr>
-                                        <w:color w:val="404040" w:themeColor="text1" w:themeTint="BF"/>
-                                        <w:sz w:val="36"/>
-                                        <w:szCs w:val="36"/>
-                                        <w:lang w:val="en-US"/>
-                                      </w:rPr>
-                                      <w:t xml:space="preserve"> C</w:t>
+                                      <w:t>Entrega C</w:t>
                                     </w:r>
                                     <w:r>
                                       <w:rPr>
@@ -4293,7 +4226,6 @@
                             </w:sdtPr>
                             <w:sdtEndPr/>
                             <w:sdtContent>
-                              <w:proofErr w:type="spellStart"/>
                               <w:r>
                                 <w:rPr>
                                   <w:color w:val="404040" w:themeColor="text1" w:themeTint="BF"/>
@@ -4301,17 +4233,7 @@
                                   <w:szCs w:val="36"/>
                                   <w:lang w:val="en-US"/>
                                 </w:rPr>
-                                <w:t>Entrega</w:t>
-                              </w:r>
-                              <w:proofErr w:type="spellEnd"/>
-                              <w:r>
-                                <w:rPr>
-                                  <w:color w:val="404040" w:themeColor="text1" w:themeTint="BF"/>
-                                  <w:sz w:val="36"/>
-                                  <w:szCs w:val="36"/>
-                                  <w:lang w:val="en-US"/>
-                                </w:rPr>
-                                <w:t xml:space="preserve"> C</w:t>
+                                <w:t>Entrega C</w:t>
                               </w:r>
                               <w:r>
                                 <w:rPr>
@@ -4396,17 +4318,8 @@
           <w:sz w:val="24"/>
           <w:szCs w:val="24"/>
         </w:rPr>
-        <w:t xml:space="preserve">también llamados </w:t>
-      </w:r>
-      <w:proofErr w:type="spellStart"/>
-      <w:r>
-        <w:rPr>
-          <w:sz w:val="24"/>
-          <w:szCs w:val="24"/>
-        </w:rPr>
-        <w:t>wireframes</w:t>
-      </w:r>
-      <w:proofErr w:type="spellEnd"/>
+        <w:t>también llamados wireframes</w:t>
+      </w:r>
       <w:r>
         <w:rPr>
           <w:sz w:val="24"/>
@@ -4587,23 +4500,7 @@
           <w:sz w:val="24"/>
           <w:szCs w:val="24"/>
         </w:rPr>
-        <w:t>(</w:t>
-      </w:r>
-      <w:proofErr w:type="spellStart"/>
-      <w:r>
-        <w:rPr>
-          <w:sz w:val="24"/>
-          <w:szCs w:val="24"/>
-        </w:rPr>
-        <w:t>website</w:t>
-      </w:r>
-      <w:proofErr w:type="spellEnd"/>
-      <w:r>
-        <w:rPr>
-          <w:sz w:val="24"/>
-          <w:szCs w:val="24"/>
-        </w:rPr>
-        <w:t xml:space="preserve">) </w:t>
+        <w:t xml:space="preserve">(website) </w:t>
       </w:r>
       <w:r>
         <w:rPr>
@@ -4617,23 +4514,7 @@
           <w:sz w:val="24"/>
           <w:szCs w:val="24"/>
         </w:rPr>
-        <w:t xml:space="preserve"> (smartphone/</w:t>
-      </w:r>
-      <w:proofErr w:type="spellStart"/>
-      <w:r>
-        <w:rPr>
-          <w:sz w:val="24"/>
-          <w:szCs w:val="24"/>
-        </w:rPr>
-        <w:t>tablet</w:t>
-      </w:r>
-      <w:proofErr w:type="spellEnd"/>
-      <w:r>
-        <w:rPr>
-          <w:sz w:val="24"/>
-          <w:szCs w:val="24"/>
-        </w:rPr>
-        <w:t>)</w:t>
+        <w:t xml:space="preserve"> (smartphone/tablet)</w:t>
       </w:r>
       <w:r>
         <w:rPr>
@@ -4655,49 +4536,15 @@
           <w:sz w:val="24"/>
           <w:szCs w:val="24"/>
         </w:rPr>
-        <w:t>Existe una cantidad muy amplia de opciones disponibles para mockups (</w:t>
-      </w:r>
-      <w:proofErr w:type="spellStart"/>
-      <w:r>
-        <w:rPr>
-          <w:sz w:val="24"/>
-          <w:szCs w:val="24"/>
-        </w:rPr>
-        <w:t>Gliffy</w:t>
-      </w:r>
-      <w:proofErr w:type="spellEnd"/>
-      <w:r>
-        <w:rPr>
-          <w:sz w:val="24"/>
-          <w:szCs w:val="24"/>
-        </w:rPr>
-        <w:t xml:space="preserve">, Cacoo, </w:t>
-      </w:r>
-      <w:proofErr w:type="spellStart"/>
-      <w:r>
-        <w:rPr>
-          <w:sz w:val="24"/>
-          <w:szCs w:val="24"/>
-        </w:rPr>
-        <w:t>Frame</w:t>
-      </w:r>
-      <w:proofErr w:type="spellEnd"/>
-      <w:r>
-        <w:rPr>
-          <w:sz w:val="24"/>
-          <w:szCs w:val="24"/>
-        </w:rPr>
-        <w:t xml:space="preserve"> Box, </w:t>
-      </w:r>
-      <w:proofErr w:type="spellStart"/>
-      <w:r>
-        <w:rPr>
-          <w:sz w:val="24"/>
-          <w:szCs w:val="24"/>
-        </w:rPr>
-        <w:t>BalsamiQ</w:t>
-      </w:r>
-      <w:proofErr w:type="spellEnd"/>
+        <w:t xml:space="preserve">Existe una cantidad muy amplia de opciones disponibles para mockups (Gliffy, Cacoo, Frame Box, BalsamiQ, </w:t>
+      </w:r>
+      <w:r>
+        <w:rPr>
+          <w:sz w:val="24"/>
+          <w:szCs w:val="24"/>
+        </w:rPr>
+        <w:t>Moqups</w:t>
+      </w:r>
       <w:r>
         <w:rPr>
           <w:sz w:val="24"/>
@@ -4705,53 +4552,19 @@
         </w:rPr>
         <w:t xml:space="preserve">, </w:t>
       </w:r>
-      <w:proofErr w:type="spellStart"/>
-      <w:r>
-        <w:rPr>
-          <w:sz w:val="24"/>
-          <w:szCs w:val="24"/>
-        </w:rPr>
-        <w:t>Moqups</w:t>
-      </w:r>
-      <w:proofErr w:type="spellEnd"/>
-      <w:r>
-        <w:rPr>
-          <w:sz w:val="24"/>
-          <w:szCs w:val="24"/>
-        </w:rPr>
-        <w:t xml:space="preserve">, </w:t>
-      </w:r>
-      <w:proofErr w:type="spellStart"/>
-      <w:r>
-        <w:rPr>
-          <w:sz w:val="24"/>
-          <w:szCs w:val="24"/>
-        </w:rPr>
-        <w:t>MarvelApp</w:t>
-      </w:r>
-      <w:proofErr w:type="spellEnd"/>
-      <w:r>
-        <w:rPr>
-          <w:sz w:val="24"/>
-          <w:szCs w:val="24"/>
-        </w:rPr>
-        <w:t xml:space="preserve">, </w:t>
-      </w:r>
-      <w:proofErr w:type="spellStart"/>
-      <w:r>
-        <w:rPr>
-          <w:sz w:val="24"/>
-          <w:szCs w:val="24"/>
-        </w:rPr>
-        <w:t>Protoshare</w:t>
-      </w:r>
-      <w:proofErr w:type="spellEnd"/>
-      <w:r>
-        <w:rPr>
-          <w:sz w:val="24"/>
-          <w:szCs w:val="24"/>
-        </w:rPr>
-        <w:t xml:space="preserve">…). </w:t>
+      <w:r>
+        <w:rPr>
+          <w:sz w:val="24"/>
+          <w:szCs w:val="24"/>
+        </w:rPr>
+        <w:t xml:space="preserve">MarvelApp, </w:t>
+      </w:r>
+      <w:r>
+        <w:rPr>
+          <w:sz w:val="24"/>
+          <w:szCs w:val="24"/>
+        </w:rPr>
+        <w:t xml:space="preserve">Protoshare…). </w:t>
       </w:r>
     </w:p>
     <w:p>
@@ -5047,7 +4860,6 @@
           <w:szCs w:val="20"/>
         </w:rPr>
       </w:pPr>
-      <w:proofErr w:type="spellStart"/>
       <w:r>
         <w:rPr>
           <w:sz w:val="20"/>
@@ -5055,7 +4867,6 @@
         </w:rPr>
         <w:t>UXPin</w:t>
       </w:r>
-      <w:proofErr w:type="spellEnd"/>
       <w:r>
         <w:rPr>
           <w:sz w:val="20"/>
@@ -5063,7 +4874,6 @@
         </w:rPr>
         <w:tab/>
       </w:r>
-      <w:proofErr w:type="gramStart"/>
       <w:r>
         <w:rPr>
           <w:sz w:val="20"/>
@@ -5084,31 +4894,29 @@
           <w:szCs w:val="20"/>
         </w:rPr>
         <w:tab/>
-      </w:r>
-      <w:proofErr w:type="gramEnd"/>
+        <w:t xml:space="preserve">      </w:t>
+      </w:r>
       <w:r>
         <w:rPr>
           <w:sz w:val="20"/>
           <w:szCs w:val="20"/>
         </w:rPr>
-        <w:t xml:space="preserve">      </w:t>
+        <w:t xml:space="preserve">  </w:t>
       </w:r>
       <w:r>
         <w:rPr>
           <w:sz w:val="20"/>
           <w:szCs w:val="20"/>
         </w:rPr>
-        <w:t xml:space="preserve">  </w:t>
-      </w:r>
-      <w:proofErr w:type="spellStart"/>
+        <w:t>inVISION</w:t>
+      </w:r>
       <w:r>
         <w:rPr>
           <w:sz w:val="20"/>
           <w:szCs w:val="20"/>
         </w:rPr>
-        <w:t>inVISION</w:t>
-      </w:r>
-      <w:proofErr w:type="spellEnd"/>
+        <w:tab/>
+      </w:r>
       <w:r>
         <w:rPr>
           <w:sz w:val="20"/>
@@ -5122,6 +4930,7 @@
           <w:szCs w:val="20"/>
         </w:rPr>
         <w:tab/>
+        <w:t xml:space="preserve">     MockFlow</w:t>
       </w:r>
       <w:r>
         <w:rPr>
@@ -5129,54 +4938,28 @@
           <w:szCs w:val="20"/>
         </w:rPr>
         <w:tab/>
-        <w:t xml:space="preserve">     </w:t>
-      </w:r>
-      <w:proofErr w:type="spellStart"/>
+      </w:r>
       <w:r>
         <w:rPr>
           <w:sz w:val="20"/>
           <w:szCs w:val="20"/>
         </w:rPr>
-        <w:t>MockFlow</w:t>
-      </w:r>
-      <w:proofErr w:type="spellEnd"/>
+        <w:tab/>
+        <w:t xml:space="preserve">                   </w:t>
+      </w:r>
       <w:r>
         <w:rPr>
           <w:sz w:val="20"/>
           <w:szCs w:val="20"/>
         </w:rPr>
-        <w:tab/>
+        <w:t xml:space="preserve">        </w:t>
       </w:r>
       <w:r>
         <w:rPr>
           <w:sz w:val="20"/>
           <w:szCs w:val="20"/>
         </w:rPr>
-        <w:tab/>
-        <w:t xml:space="preserve">                   </w:t>
-      </w:r>
-      <w:r>
-        <w:rPr>
-          <w:sz w:val="20"/>
-          <w:szCs w:val="20"/>
-        </w:rPr>
-        <w:t xml:space="preserve">        </w:t>
-      </w:r>
-      <w:proofErr w:type="spellStart"/>
-      <w:r>
-        <w:rPr>
-          <w:sz w:val="20"/>
-          <w:szCs w:val="20"/>
-        </w:rPr>
-        <w:t>JustInMind</w:t>
-      </w:r>
-      <w:proofErr w:type="spellEnd"/>
-      <w:r>
-        <w:rPr>
-          <w:sz w:val="20"/>
-          <w:szCs w:val="20"/>
-        </w:rPr>
-        <w:t xml:space="preserve"> </w:t>
+        <w:t xml:space="preserve">JustInMind </w:t>
       </w:r>
     </w:p>
     <w:p>
@@ -5614,13 +5397,8 @@
           <w:p/>
           <w:p>
             <w:r>
-              <w:t xml:space="preserve">             </w:t>
+              <w:t xml:space="preserve">             UXPin</w:t>
             </w:r>
-            <w:proofErr w:type="spellStart"/>
-            <w:r>
-              <w:t>UXPin</w:t>
-            </w:r>
-            <w:proofErr w:type="spellEnd"/>
             <w:r>
               <w:rPr>
                 <w:noProof/>
@@ -5665,13 +5443,7 @@
               <w:jc w:val="center"/>
             </w:pPr>
             <w:r>
-              <w:t>Gratis: 7 d</w:t>
-            </w:r>
-            <w:r>
-              <w:t>í</w:t>
-            </w:r>
-            <w:r>
-              <w:t>as</w:t>
+              <w:t>Gratis: 7 días</w:t>
             </w:r>
           </w:p>
           <w:p>
@@ -5728,41 +5500,21 @@
             <w:pPr>
               <w:jc w:val="center"/>
             </w:pPr>
-            <w:proofErr w:type="gramStart"/>
             <w:r>
-              <w:t>Bocetos ,</w:t>
+              <w:t xml:space="preserve">Bocetos , wareframing y </w:t>
             </w:r>
-            <w:proofErr w:type="gramEnd"/>
-            <w:r>
-              <w:t xml:space="preserve"> </w:t>
-            </w:r>
-            <w:proofErr w:type="spellStart"/>
-            <w:r>
-              <w:t>wareframing</w:t>
-            </w:r>
-            <w:proofErr w:type="spellEnd"/>
-            <w:r>
-              <w:t xml:space="preserve"> y </w:t>
-            </w:r>
-            <w:proofErr w:type="spellStart"/>
             <w:r>
               <w:t>P</w:t>
             </w:r>
             <w:r>
-              <w:t>roduct</w:t>
+              <w:t xml:space="preserve">roduct </w:t>
             </w:r>
-            <w:proofErr w:type="spellEnd"/>
-            <w:r>
-              <w:t xml:space="preserve"> </w:t>
-            </w:r>
-            <w:proofErr w:type="spellStart"/>
             <w:r>
               <w:t>D</w:t>
             </w:r>
             <w:r>
               <w:t>esign</w:t>
             </w:r>
-            <w:proofErr w:type="spellEnd"/>
           </w:p>
         </w:tc>
         <w:tc>
@@ -5785,13 +5537,8 @@
             <w:pPr>
               <w:jc w:val="center"/>
             </w:pPr>
-            <w:proofErr w:type="spellStart"/>
             <w:r>
-              <w:t>Website</w:t>
-            </w:r>
-            <w:proofErr w:type="spellEnd"/>
-            <w:r>
-              <w:t xml:space="preserve"> + Android + iOS</w:t>
+              <w:t>Website + Android + iOS</w:t>
             </w:r>
           </w:p>
         </w:tc>
@@ -5881,13 +5628,8 @@
           <w:p/>
           <w:p>
             <w:r>
-              <w:t xml:space="preserve">          </w:t>
+              <w:t xml:space="preserve">          inVISION</w:t>
             </w:r>
-            <w:proofErr w:type="spellStart"/>
-            <w:r>
-              <w:t>inVISION</w:t>
-            </w:r>
-            <w:proofErr w:type="spellEnd"/>
             <w:r>
               <w:rPr>
                 <w:noProof/>
@@ -5989,19 +5731,9 @@
             <w:pPr>
               <w:jc w:val="center"/>
             </w:pPr>
-            <w:proofErr w:type="gramStart"/>
             <w:r>
-              <w:t>Bocetos ,</w:t>
+              <w:t>Bocetos , UI y wareframing</w:t>
             </w:r>
-            <w:proofErr w:type="gramEnd"/>
-            <w:r>
-              <w:t xml:space="preserve"> UI y </w:t>
-            </w:r>
-            <w:proofErr w:type="spellStart"/>
-            <w:r>
-              <w:t>wareframing</w:t>
-            </w:r>
-            <w:proofErr w:type="spellEnd"/>
           </w:p>
         </w:tc>
         <w:tc>
@@ -6024,13 +5756,8 @@
             <w:pPr>
               <w:jc w:val="center"/>
             </w:pPr>
-            <w:proofErr w:type="spellStart"/>
             <w:r>
-              <w:t>Website</w:t>
-            </w:r>
-            <w:proofErr w:type="spellEnd"/>
-            <w:r>
-              <w:t xml:space="preserve"> + Android + iOS</w:t>
+              <w:t>Website + Android + iOS</w:t>
             </w:r>
           </w:p>
         </w:tc>
@@ -6124,13 +5851,8 @@
           <w:p/>
           <w:p>
             <w:r>
-              <w:t xml:space="preserve">          </w:t>
+              <w:t xml:space="preserve">          MockFlow</w:t>
             </w:r>
-            <w:proofErr w:type="spellStart"/>
-            <w:r>
-              <w:t>MockFlow</w:t>
-            </w:r>
-            <w:proofErr w:type="spellEnd"/>
             <w:r>
               <w:rPr>
                 <w:noProof/>
@@ -6238,33 +5960,9 @@
             <w:pPr>
               <w:jc w:val="center"/>
             </w:pPr>
-            <w:proofErr w:type="spellStart"/>
             <w:r>
-              <w:t>Wireframing</w:t>
+              <w:t>Wireframing y Product Design</w:t>
             </w:r>
-            <w:proofErr w:type="spellEnd"/>
-            <w:r>
-              <w:t xml:space="preserve"> y </w:t>
-            </w:r>
-            <w:proofErr w:type="spellStart"/>
-            <w:r>
-              <w:t>P</w:t>
-            </w:r>
-            <w:r>
-              <w:t>roduct</w:t>
-            </w:r>
-            <w:proofErr w:type="spellEnd"/>
-            <w:r>
-              <w:t xml:space="preserve"> </w:t>
-            </w:r>
-            <w:proofErr w:type="spellStart"/>
-            <w:r>
-              <w:t>D</w:t>
-            </w:r>
-            <w:r>
-              <w:t>esign</w:t>
-            </w:r>
-            <w:proofErr w:type="spellEnd"/>
           </w:p>
         </w:tc>
         <w:tc>
@@ -6287,13 +5985,8 @@
             <w:pPr>
               <w:jc w:val="center"/>
             </w:pPr>
-            <w:proofErr w:type="spellStart"/>
             <w:r>
-              <w:t>Website</w:t>
-            </w:r>
-            <w:proofErr w:type="spellEnd"/>
-            <w:r>
-              <w:t xml:space="preserve"> + Android + iOS</w:t>
+              <w:t>Website + Android + iOS</w:t>
             </w:r>
           </w:p>
         </w:tc>
@@ -6426,14 +6119,7 @@
                 <w:b/>
                 <w:bCs/>
               </w:rPr>
-              <w:t xml:space="preserve">         </w:t>
-            </w:r>
-            <w:r>
-              <w:rPr>
-                <w:b/>
-                <w:bCs/>
-              </w:rPr>
-              <w:t>JUSTINMIND</w:t>
+              <w:t xml:space="preserve">         JUSTINMIND</w:t>
             </w:r>
             <w:r>
               <w:rPr>
@@ -6547,41 +6233,9 @@
             <w:pPr>
               <w:jc w:val="center"/>
             </w:pPr>
-            <w:proofErr w:type="gramStart"/>
             <w:r>
-              <w:t>Bocetos ,</w:t>
+              <w:t>Bocetos , UI,  wareframing y Product Design</w:t>
             </w:r>
-            <w:proofErr w:type="gramEnd"/>
-            <w:r>
-              <w:t xml:space="preserve"> UI,  </w:t>
-            </w:r>
-            <w:proofErr w:type="spellStart"/>
-            <w:r>
-              <w:t>wareframing</w:t>
-            </w:r>
-            <w:proofErr w:type="spellEnd"/>
-            <w:r>
-              <w:t xml:space="preserve"> y </w:t>
-            </w:r>
-            <w:proofErr w:type="spellStart"/>
-            <w:r>
-              <w:t>P</w:t>
-            </w:r>
-            <w:r>
-              <w:t>roduct</w:t>
-            </w:r>
-            <w:proofErr w:type="spellEnd"/>
-            <w:r>
-              <w:t xml:space="preserve"> </w:t>
-            </w:r>
-            <w:proofErr w:type="spellStart"/>
-            <w:r>
-              <w:t>D</w:t>
-            </w:r>
-            <w:r>
-              <w:t>esign</w:t>
-            </w:r>
-            <w:proofErr w:type="spellEnd"/>
           </w:p>
         </w:tc>
         <w:tc>
@@ -6609,13 +6263,8 @@
             <w:pPr>
               <w:jc w:val="center"/>
             </w:pPr>
-            <w:proofErr w:type="spellStart"/>
             <w:r>
-              <w:t>Website</w:t>
-            </w:r>
-            <w:proofErr w:type="spellEnd"/>
-            <w:r>
-              <w:t xml:space="preserve"> + Android + iOS</w:t>
+              <w:t>Website + Android + iOS</w:t>
             </w:r>
           </w:p>
         </w:tc>
@@ -6649,39 +6298,7 @@
           <w:sz w:val="24"/>
           <w:szCs w:val="24"/>
         </w:rPr>
-        <w:t xml:space="preserve">, por diferentes motivos. En primer lugar, es la herramienta que nos proporciona mayor versatilidad y más opciones de diseño en su versión gratuita. Del mismo modo podríamos haber elegido tanto </w:t>
-      </w:r>
-      <w:proofErr w:type="spellStart"/>
-      <w:r>
-        <w:rPr>
-          <w:sz w:val="24"/>
-          <w:szCs w:val="24"/>
-        </w:rPr>
-        <w:t>inVISION</w:t>
-      </w:r>
-      <w:proofErr w:type="spellEnd"/>
-      <w:r>
-        <w:rPr>
-          <w:sz w:val="24"/>
-          <w:szCs w:val="24"/>
-        </w:rPr>
-        <w:t xml:space="preserve"> como </w:t>
-      </w:r>
-      <w:proofErr w:type="spellStart"/>
-      <w:r>
-        <w:rPr>
-          <w:sz w:val="24"/>
-          <w:szCs w:val="24"/>
-        </w:rPr>
-        <w:t>MockFlow</w:t>
-      </w:r>
-      <w:proofErr w:type="spellEnd"/>
-      <w:r>
-        <w:rPr>
-          <w:sz w:val="24"/>
-          <w:szCs w:val="24"/>
-        </w:rPr>
-        <w:t xml:space="preserve"> ya que ambas versiones gratuitas </w:t>
+        <w:t xml:space="preserve">, por diferentes motivos. En primer lugar, es la herramienta que nos proporciona mayor versatilidad y más opciones de diseño en su versión gratuita. Del mismo modo podríamos haber elegido tanto inVISION como MockFlow ya que ambas versiones gratuitas </w:t>
       </w:r>
       <w:r>
         <w:rPr>
@@ -6754,7 +6371,6 @@
         </w:rPr>
         <w:t xml:space="preserve"> para la realización del diseño. De una manera muy intuitiva se pueden añadir elementos al mockup haciendo el diseño muy interactivo, también ofrece una gran cantidad de plantillas (</w:t>
       </w:r>
-      <w:proofErr w:type="spellStart"/>
       <w:r>
         <w:rPr>
           <w:i/>
@@ -6764,7 +6380,6 @@
         </w:rPr>
         <w:t>templates</w:t>
       </w:r>
-      <w:proofErr w:type="spellEnd"/>
       <w:r>
         <w:rPr>
           <w:sz w:val="24"/>
@@ -6808,21 +6423,12 @@
           <w:szCs w:val="24"/>
         </w:rPr>
       </w:pPr>
-      <w:proofErr w:type="spellStart"/>
-      <w:r>
-        <w:rPr>
-          <w:sz w:val="24"/>
-          <w:szCs w:val="24"/>
-        </w:rPr>
-        <w:t>UXPin</w:t>
-      </w:r>
-      <w:proofErr w:type="spellEnd"/>
-      <w:r>
-        <w:rPr>
-          <w:sz w:val="24"/>
-          <w:szCs w:val="24"/>
-        </w:rPr>
-        <w:t xml:space="preserve"> ofrece </w:t>
+      <w:r>
+        <w:rPr>
+          <w:sz w:val="24"/>
+          <w:szCs w:val="24"/>
+        </w:rPr>
+        <w:t xml:space="preserve">UXPin ofrece </w:t>
       </w:r>
       <w:r>
         <w:rPr>
@@ -6849,6 +6455,7 @@
     <w:p>
       <w:pPr>
         <w:rPr>
+          <w:rStyle w:val="Hipervnculo"/>
           <w:color w:val="002060"/>
           <w:sz w:val="24"/>
           <w:szCs w:val="24"/>
@@ -6866,9 +6473,523 @@
         </w:r>
       </w:hyperlink>
     </w:p>
+    <w:p>
+      <w:r>
+        <w:rPr>
+          <w:noProof/>
+        </w:rPr>
+        <w:lastRenderedPageBreak/>
+        <mc:AlternateContent>
+          <mc:Choice Requires="wps">
+            <w:drawing>
+              <wp:anchor distT="45720" distB="45720" distL="114300" distR="114300" simplePos="0" relativeHeight="251670528" behindDoc="0" locked="0" layoutInCell="1" allowOverlap="1" wp14:anchorId="044D16F5" wp14:editId="09D1E4EB">
+                <wp:simplePos x="0" y="0"/>
+                <wp:positionH relativeFrom="column">
+                  <wp:posOffset>996315</wp:posOffset>
+                </wp:positionH>
+                <wp:positionV relativeFrom="paragraph">
+                  <wp:posOffset>6805145</wp:posOffset>
+                </wp:positionV>
+                <wp:extent cx="1263015" cy="1404620"/>
+                <wp:effectExtent l="0" t="0" r="13335" b="13970"/>
+                <wp:wrapSquare wrapText="bothSides"/>
+                <wp:docPr id="217" name="Cuadro de texto 2"/>
+                <wp:cNvGraphicFramePr>
+                  <a:graphicFrameLocks xmlns:a="http://schemas.openxmlformats.org/drawingml/2006/main"/>
+                </wp:cNvGraphicFramePr>
+                <a:graphic xmlns:a="http://schemas.openxmlformats.org/drawingml/2006/main">
+                  <a:graphicData uri="http://schemas.microsoft.com/office/word/2010/wordprocessingShape">
+                    <wps:wsp>
+                      <wps:cNvSpPr txBox="1">
+                        <a:spLocks noChangeArrowheads="1"/>
+                      </wps:cNvSpPr>
+                      <wps:spPr bwMode="auto">
+                        <a:xfrm>
+                          <a:off x="0" y="0"/>
+                          <a:ext cx="1263015" cy="1404620"/>
+                        </a:xfrm>
+                        <a:prstGeom prst="rect">
+                          <a:avLst/>
+                        </a:prstGeom>
+                        <a:solidFill>
+                          <a:srgbClr val="FFFFFF"/>
+                        </a:solidFill>
+                        <a:ln w="9525">
+                          <a:solidFill>
+                            <a:schemeClr val="bg1"/>
+                          </a:solidFill>
+                          <a:miter lim="800000"/>
+                          <a:headEnd/>
+                          <a:tailEnd/>
+                        </a:ln>
+                      </wps:spPr>
+                      <wps:txbx>
+                        <w:txbxContent>
+                          <w:p>
+                            <w:r>
+                              <w:t>HOME</w:t>
+                            </w:r>
+                          </w:p>
+                        </w:txbxContent>
+                      </wps:txbx>
+                      <wps:bodyPr rot="0" vert="horz" wrap="square" lIns="91440" tIns="45720" rIns="91440" bIns="45720" anchor="t" anchorCtr="0">
+                        <a:spAutoFit/>
+                      </wps:bodyPr>
+                    </wps:wsp>
+                  </a:graphicData>
+                </a:graphic>
+                <wp14:sizeRelH relativeFrom="margin">
+                  <wp14:pctWidth>0</wp14:pctWidth>
+                </wp14:sizeRelH>
+                <wp14:sizeRelV relativeFrom="margin">
+                  <wp14:pctHeight>20000</wp14:pctHeight>
+                </wp14:sizeRelV>
+              </wp:anchor>
+            </w:drawing>
+          </mc:Choice>
+          <mc:Fallback>
+            <w:pict>
+              <v:shape w14:anchorId="044D16F5" id="Cuadro de texto 2" o:spid="_x0000_s1058" type="#_x0000_t202" style="position:absolute;margin-left:78.45pt;margin-top:535.85pt;width:99.45pt;height:110.6pt;z-index:251670528;visibility:visible;mso-wrap-style:square;mso-width-percent:0;mso-height-percent:200;mso-wrap-distance-left:9pt;mso-wrap-distance-top:3.6pt;mso-wrap-distance-right:9pt;mso-wrap-distance-bottom:3.6pt;mso-position-horizontal:absolute;mso-position-horizontal-relative:text;mso-position-vertical:absolute;mso-position-vertical-relative:text;mso-width-percent:0;mso-height-percent:200;mso-width-relative:margin;mso-height-relative:margin;v-text-anchor:top" o:gfxdata="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" strokecolor="white [3212]">
+                <v:textbox style="mso-fit-shape-to-text:t">
+                  <w:txbxContent>
+                    <w:p>
+                      <w:r>
+                        <w:t>HOME</w:t>
+                      </w:r>
+                    </w:p>
+                  </w:txbxContent>
+                </v:textbox>
+                <w10:wrap type="square"/>
+              </v:shape>
+            </w:pict>
+          </mc:Fallback>
+        </mc:AlternateContent>
+      </w:r>
+      <w:r>
+        <w:rPr>
+          <w:noProof/>
+        </w:rPr>
+        <w:drawing>
+          <wp:anchor distT="0" distB="0" distL="114300" distR="114300" simplePos="0" relativeHeight="251666432" behindDoc="0" locked="0" layoutInCell="1" allowOverlap="1" wp14:anchorId="0CF58BC3" wp14:editId="3537631F">
+            <wp:simplePos x="0" y="0"/>
+            <wp:positionH relativeFrom="column">
+              <wp:posOffset>-292786</wp:posOffset>
+            </wp:positionH>
+            <wp:positionV relativeFrom="paragraph">
+              <wp:posOffset>759460</wp:posOffset>
+            </wp:positionV>
+            <wp:extent cx="3192145" cy="5890895"/>
+            <wp:effectExtent l="0" t="0" r="8255" b="0"/>
+            <wp:wrapTopAndBottom/>
+            <wp:docPr id="41" name="Imagen 41"/>
+            <wp:cNvGraphicFramePr>
+              <a:graphicFrameLocks xmlns:a="http://schemas.openxmlformats.org/drawingml/2006/main" noChangeAspect="1"/>
+            </wp:cNvGraphicFramePr>
+            <a:graphic xmlns:a="http://schemas.openxmlformats.org/drawingml/2006/main">
+              <a:graphicData uri="http://schemas.openxmlformats.org/drawingml/2006/picture">
+                <pic:pic xmlns:pic="http://schemas.openxmlformats.org/drawingml/2006/picture">
+                  <pic:nvPicPr>
+                    <pic:cNvPr id="41" name="Imagen 41"/>
+                    <pic:cNvPicPr/>
+                  </pic:nvPicPr>
+                  <pic:blipFill>
+                    <a:blip r:embed="rId15" cstate="print">
+                      <a:extLst>
+                        <a:ext uri="{28A0092B-C50C-407E-A947-70E740481C1C}">
+                          <a14:useLocalDpi xmlns:a14="http://schemas.microsoft.com/office/drawing/2010/main" val="0"/>
+                        </a:ext>
+                      </a:extLst>
+                    </a:blip>
+                    <a:stretch>
+                      <a:fillRect/>
+                    </a:stretch>
+                  </pic:blipFill>
+                  <pic:spPr>
+                    <a:xfrm>
+                      <a:off x="0" y="0"/>
+                      <a:ext cx="3192145" cy="5890895"/>
+                    </a:xfrm>
+                    <a:prstGeom prst="rect">
+                      <a:avLst/>
+                    </a:prstGeom>
+                  </pic:spPr>
+                </pic:pic>
+              </a:graphicData>
+            </a:graphic>
+            <wp14:sizeRelH relativeFrom="margin">
+              <wp14:pctWidth>0</wp14:pctWidth>
+            </wp14:sizeRelH>
+            <wp14:sizeRelV relativeFrom="margin">
+              <wp14:pctHeight>0</wp14:pctHeight>
+            </wp14:sizeRelV>
+          </wp:anchor>
+        </w:drawing>
+      </w:r>
+      <w:r>
+        <w:rPr>
+          <w:noProof/>
+        </w:rPr>
+        <w:drawing>
+          <wp:anchor distT="0" distB="0" distL="114300" distR="114300" simplePos="0" relativeHeight="251674624" behindDoc="0" locked="0" layoutInCell="1" allowOverlap="1" wp14:anchorId="6B585390" wp14:editId="5F4B17C0">
+            <wp:simplePos x="0" y="0"/>
+            <wp:positionH relativeFrom="column">
+              <wp:posOffset>3359432</wp:posOffset>
+            </wp:positionH>
+            <wp:positionV relativeFrom="paragraph">
+              <wp:posOffset>4210960</wp:posOffset>
+            </wp:positionV>
+            <wp:extent cx="2884170" cy="2681605"/>
+            <wp:effectExtent l="0" t="0" r="0" b="4445"/>
+            <wp:wrapTopAndBottom/>
+            <wp:docPr id="45" name="Imagen 45"/>
+            <wp:cNvGraphicFramePr>
+              <a:graphicFrameLocks xmlns:a="http://schemas.openxmlformats.org/drawingml/2006/main" noChangeAspect="1"/>
+            </wp:cNvGraphicFramePr>
+            <a:graphic xmlns:a="http://schemas.openxmlformats.org/drawingml/2006/main">
+              <a:graphicData uri="http://schemas.openxmlformats.org/drawingml/2006/picture">
+                <pic:pic xmlns:pic="http://schemas.openxmlformats.org/drawingml/2006/picture">
+                  <pic:nvPicPr>
+                    <pic:cNvPr id="45" name="Imagen 45"/>
+                    <pic:cNvPicPr/>
+                  </pic:nvPicPr>
+                  <pic:blipFill>
+                    <a:blip r:embed="rId16" cstate="print">
+                      <a:extLst>
+                        <a:ext uri="{28A0092B-C50C-407E-A947-70E740481C1C}">
+                          <a14:useLocalDpi xmlns:a14="http://schemas.microsoft.com/office/drawing/2010/main" val="0"/>
+                        </a:ext>
+                      </a:extLst>
+                    </a:blip>
+                    <a:stretch>
+                      <a:fillRect/>
+                    </a:stretch>
+                  </pic:blipFill>
+                  <pic:spPr>
+                    <a:xfrm>
+                      <a:off x="0" y="0"/>
+                      <a:ext cx="2884170" cy="2681605"/>
+                    </a:xfrm>
+                    <a:prstGeom prst="rect">
+                      <a:avLst/>
+                    </a:prstGeom>
+                  </pic:spPr>
+                </pic:pic>
+              </a:graphicData>
+            </a:graphic>
+            <wp14:sizeRelH relativeFrom="margin">
+              <wp14:pctWidth>0</wp14:pctWidth>
+            </wp14:sizeRelH>
+            <wp14:sizeRelV relativeFrom="margin">
+              <wp14:pctHeight>0</wp14:pctHeight>
+            </wp14:sizeRelV>
+          </wp:anchor>
+        </w:drawing>
+      </w:r>
+      <w:r>
+        <w:rPr>
+          <w:noProof/>
+        </w:rPr>
+        <mc:AlternateContent>
+          <mc:Choice Requires="wps">
+            <w:drawing>
+              <wp:anchor distT="45720" distB="45720" distL="114300" distR="114300" simplePos="0" relativeHeight="251672576" behindDoc="0" locked="0" layoutInCell="1" allowOverlap="1" wp14:anchorId="7D8992EF" wp14:editId="4C40B1C5">
+                <wp:simplePos x="0" y="0"/>
+                <wp:positionH relativeFrom="column">
+                  <wp:posOffset>4176769</wp:posOffset>
+                </wp:positionH>
+                <wp:positionV relativeFrom="paragraph">
+                  <wp:posOffset>3164231</wp:posOffset>
+                </wp:positionV>
+                <wp:extent cx="1263015" cy="1404620"/>
+                <wp:effectExtent l="0" t="0" r="13335" b="13970"/>
+                <wp:wrapSquare wrapText="bothSides"/>
+                <wp:docPr id="43" name="Cuadro de texto 2"/>
+                <wp:cNvGraphicFramePr>
+                  <a:graphicFrameLocks xmlns:a="http://schemas.openxmlformats.org/drawingml/2006/main"/>
+                </wp:cNvGraphicFramePr>
+                <a:graphic xmlns:a="http://schemas.openxmlformats.org/drawingml/2006/main">
+                  <a:graphicData uri="http://schemas.microsoft.com/office/word/2010/wordprocessingShape">
+                    <wps:wsp>
+                      <wps:cNvSpPr txBox="1">
+                        <a:spLocks noChangeArrowheads="1"/>
+                      </wps:cNvSpPr>
+                      <wps:spPr bwMode="auto">
+                        <a:xfrm>
+                          <a:off x="0" y="0"/>
+                          <a:ext cx="1263015" cy="1404620"/>
+                        </a:xfrm>
+                        <a:prstGeom prst="rect">
+                          <a:avLst/>
+                        </a:prstGeom>
+                        <a:solidFill>
+                          <a:srgbClr val="FFFFFF"/>
+                        </a:solidFill>
+                        <a:ln w="9525">
+                          <a:solidFill>
+                            <a:schemeClr val="bg1"/>
+                          </a:solidFill>
+                          <a:miter lim="800000"/>
+                          <a:headEnd/>
+                          <a:tailEnd/>
+                        </a:ln>
+                      </wps:spPr>
+                      <wps:txbx>
+                        <w:txbxContent>
+                          <w:p>
+                            <w:r>
+                              <w:t>¿Quiénes somos?</w:t>
+                            </w:r>
+                          </w:p>
+                        </w:txbxContent>
+                      </wps:txbx>
+                      <wps:bodyPr rot="0" vert="horz" wrap="square" lIns="91440" tIns="45720" rIns="91440" bIns="45720" anchor="t" anchorCtr="0">
+                        <a:spAutoFit/>
+                      </wps:bodyPr>
+                    </wps:wsp>
+                  </a:graphicData>
+                </a:graphic>
+                <wp14:sizeRelH relativeFrom="margin">
+                  <wp14:pctWidth>0</wp14:pctWidth>
+                </wp14:sizeRelH>
+                <wp14:sizeRelV relativeFrom="margin">
+                  <wp14:pctHeight>20000</wp14:pctHeight>
+                </wp14:sizeRelV>
+              </wp:anchor>
+            </w:drawing>
+          </mc:Choice>
+          <mc:Fallback>
+            <w:pict>
+              <v:shape w14:anchorId="7D8992EF" id="_x0000_s1059" type="#_x0000_t202" style="position:absolute;margin-left:328.9pt;margin-top:249.15pt;width:99.45pt;height:110.6pt;z-index:251672576;visibility:visible;mso-wrap-style:square;mso-width-percent:0;mso-height-percent:200;mso-wrap-distance-left:9pt;mso-wrap-distance-top:3.6pt;mso-wrap-distance-right:9pt;mso-wrap-distance-bottom:3.6pt;mso-position-horizontal:absolute;mso-position-horizontal-relative:text;mso-position-vertical:absolute;mso-position-vertical-relative:text;mso-width-percent:0;mso-height-percent:200;mso-width-relative:margin;mso-height-relative:margin;v-text-anchor:top" o:gfxdata="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" strokecolor="white [3212]">
+                <v:textbox style="mso-fit-shape-to-text:t">
+                  <w:txbxContent>
+                    <w:p>
+                      <w:r>
+                        <w:t>¿Quiénes somos?</w:t>
+                      </w:r>
+                    </w:p>
+                  </w:txbxContent>
+                </v:textbox>
+                <w10:wrap type="square"/>
+              </v:shape>
+            </w:pict>
+          </mc:Fallback>
+        </mc:AlternateContent>
+      </w:r>
+      <w:r>
+        <w:rPr>
+          <w:noProof/>
+        </w:rPr>
+        <w:drawing>
+          <wp:anchor distT="0" distB="0" distL="114300" distR="114300" simplePos="0" relativeHeight="251668480" behindDoc="0" locked="0" layoutInCell="1" allowOverlap="1" wp14:anchorId="7D7B334A" wp14:editId="32E62639">
+            <wp:simplePos x="0" y="0"/>
+            <wp:positionH relativeFrom="column">
+              <wp:posOffset>3359245</wp:posOffset>
+            </wp:positionH>
+            <wp:positionV relativeFrom="paragraph">
+              <wp:posOffset>710164</wp:posOffset>
+            </wp:positionV>
+            <wp:extent cx="2762885" cy="2426970"/>
+            <wp:effectExtent l="0" t="0" r="0" b="0"/>
+            <wp:wrapTopAndBottom/>
+            <wp:docPr id="42" name="Imagen 42"/>
+            <wp:cNvGraphicFramePr>
+              <a:graphicFrameLocks xmlns:a="http://schemas.openxmlformats.org/drawingml/2006/main" noChangeAspect="1"/>
+            </wp:cNvGraphicFramePr>
+            <a:graphic xmlns:a="http://schemas.openxmlformats.org/drawingml/2006/main">
+              <a:graphicData uri="http://schemas.openxmlformats.org/drawingml/2006/picture">
+                <pic:pic xmlns:pic="http://schemas.openxmlformats.org/drawingml/2006/picture">
+                  <pic:nvPicPr>
+                    <pic:cNvPr id="42" name="Imagen 42"/>
+                    <pic:cNvPicPr/>
+                  </pic:nvPicPr>
+                  <pic:blipFill>
+                    <a:blip r:embed="rId17" cstate="print">
+                      <a:extLst>
+                        <a:ext uri="{28A0092B-C50C-407E-A947-70E740481C1C}">
+                          <a14:useLocalDpi xmlns:a14="http://schemas.microsoft.com/office/drawing/2010/main" val="0"/>
+                        </a:ext>
+                      </a:extLst>
+                    </a:blip>
+                    <a:stretch>
+                      <a:fillRect/>
+                    </a:stretch>
+                  </pic:blipFill>
+                  <pic:spPr>
+                    <a:xfrm>
+                      <a:off x="0" y="0"/>
+                      <a:ext cx="2762885" cy="2426970"/>
+                    </a:xfrm>
+                    <a:prstGeom prst="rect">
+                      <a:avLst/>
+                    </a:prstGeom>
+                  </pic:spPr>
+                </pic:pic>
+              </a:graphicData>
+            </a:graphic>
+            <wp14:sizeRelH relativeFrom="margin">
+              <wp14:pctWidth>0</wp14:pctWidth>
+            </wp14:sizeRelH>
+            <wp14:sizeRelV relativeFrom="margin">
+              <wp14:pctHeight>0</wp14:pctHeight>
+            </wp14:sizeRelV>
+          </wp:anchor>
+        </w:drawing>
+      </w:r>
+      <w:r>
+        <w:t>Se</w:t>
+      </w:r>
+      <w:r>
+        <w:t xml:space="preserve"> presentan</w:t>
+      </w:r>
+      <w:r>
+        <w:t xml:space="preserve"> </w:t>
+      </w:r>
+      <w:r>
+        <w:t xml:space="preserve">como ejemplo de nuestro proyecto </w:t>
+      </w:r>
+      <w:r>
+        <w:t>los siguientes mockups</w:t>
+      </w:r>
+      <w:r>
+        <w:t xml:space="preserve">, que </w:t>
+      </w:r>
+      <w:r>
+        <w:t>han sido realizados con la herramienta anteriormente mencionada, mostrando un pequeño prototipo de lo que posteriormente sería el diseño real de la página en cuestión.</w:t>
+      </w:r>
+    </w:p>
+    <w:p>
+      <w:r>
+        <w:rPr>
+          <w:noProof/>
+        </w:rPr>
+        <mc:AlternateContent>
+          <mc:Choice Requires="wps">
+            <w:drawing>
+              <wp:anchor distT="45720" distB="45720" distL="114300" distR="114300" simplePos="0" relativeHeight="251675648" behindDoc="0" locked="0" layoutInCell="1" allowOverlap="1" wp14:anchorId="7FB671D2" wp14:editId="79C0B24B">
+                <wp:simplePos x="0" y="0"/>
+                <wp:positionH relativeFrom="column">
+                  <wp:posOffset>4542867</wp:posOffset>
+                </wp:positionH>
+                <wp:positionV relativeFrom="paragraph">
+                  <wp:posOffset>6344395</wp:posOffset>
+                </wp:positionV>
+                <wp:extent cx="1263015" cy="1404620"/>
+                <wp:effectExtent l="0" t="0" r="13335" b="13970"/>
+                <wp:wrapSquare wrapText="bothSides"/>
+                <wp:docPr id="44" name="Cuadro de texto 2"/>
+                <wp:cNvGraphicFramePr>
+                  <a:graphicFrameLocks xmlns:a="http://schemas.openxmlformats.org/drawingml/2006/main"/>
+                </wp:cNvGraphicFramePr>
+                <a:graphic xmlns:a="http://schemas.openxmlformats.org/drawingml/2006/main">
+                  <a:graphicData uri="http://schemas.microsoft.com/office/word/2010/wordprocessingShape">
+                    <wps:wsp>
+                      <wps:cNvSpPr txBox="1">
+                        <a:spLocks noChangeArrowheads="1"/>
+                      </wps:cNvSpPr>
+                      <wps:spPr bwMode="auto">
+                        <a:xfrm>
+                          <a:off x="0" y="0"/>
+                          <a:ext cx="1263015" cy="1404620"/>
+                        </a:xfrm>
+                        <a:prstGeom prst="rect">
+                          <a:avLst/>
+                        </a:prstGeom>
+                        <a:solidFill>
+                          <a:srgbClr val="FFFFFF"/>
+                        </a:solidFill>
+                        <a:ln w="9525">
+                          <a:solidFill>
+                            <a:schemeClr val="bg1"/>
+                          </a:solidFill>
+                          <a:miter lim="800000"/>
+                          <a:headEnd/>
+                          <a:tailEnd/>
+                        </a:ln>
+                      </wps:spPr>
+                      <wps:txbx>
+                        <w:txbxContent>
+                          <w:p>
+                            <w:r>
+                              <w:t>Contacto</w:t>
+                            </w:r>
+                          </w:p>
+                        </w:txbxContent>
+                      </wps:txbx>
+                      <wps:bodyPr rot="0" vert="horz" wrap="square" lIns="91440" tIns="45720" rIns="91440" bIns="45720" anchor="t" anchorCtr="0">
+                        <a:spAutoFit/>
+                      </wps:bodyPr>
+                    </wps:wsp>
+                  </a:graphicData>
+                </a:graphic>
+                <wp14:sizeRelH relativeFrom="margin">
+                  <wp14:pctWidth>0</wp14:pctWidth>
+                </wp14:sizeRelH>
+                <wp14:sizeRelV relativeFrom="margin">
+                  <wp14:pctHeight>20000</wp14:pctHeight>
+                </wp14:sizeRelV>
+              </wp:anchor>
+            </w:drawing>
+          </mc:Choice>
+          <mc:Fallback>
+            <w:pict>
+              <v:shape w14:anchorId="7FB671D2" id="_x0000_s1060" type="#_x0000_t202" style="position:absolute;margin-left:357.7pt;margin-top:499.55pt;width:99.45pt;height:110.6pt;z-index:251675648;visibility:visible;mso-wrap-style:square;mso-width-percent:0;mso-height-percent:200;mso-wrap-distance-left:9pt;mso-wrap-distance-top:3.6pt;mso-wrap-distance-right:9pt;mso-wrap-distance-bottom:3.6pt;mso-position-horizontal:absolute;mso-position-horizontal-relative:text;mso-position-vertical:absolute;mso-position-vertical-relative:text;mso-width-percent:0;mso-height-percent:200;mso-width-relative:margin;mso-height-relative:margin;v-text-anchor:top" o:gfxdata="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" strokecolor="white [3212]">
+                <v:textbox style="mso-fit-shape-to-text:t">
+                  <w:txbxContent>
+                    <w:p>
+                      <w:r>
+                        <w:t>Contacto</w:t>
+                      </w:r>
+                    </w:p>
+                  </w:txbxContent>
+                </v:textbox>
+                <w10:wrap type="square"/>
+              </v:shape>
+            </w:pict>
+          </mc:Fallback>
+        </mc:AlternateContent>
+      </w:r>
+    </w:p>
+    <w:p/>
+    <w:p/>
+    <w:p/>
+    <w:p>
+      <w:r>
+        <w:t>La herramienta nos ofrece la posibilidad de exportar el diseño del mockup en formato HTML, de tal modo que podemos probar la funcionalidad de la página con gran capacidad de detalle.</w:t>
+      </w:r>
+    </w:p>
+    <w:p>
+      <w:r>
+        <w:t>(</w:t>
+      </w:r>
+      <w:r>
+        <w:t>Hemos</w:t>
+      </w:r>
+      <w:r>
+        <w:t xml:space="preserve"> incluido el prototipo </w:t>
+      </w:r>
+      <w:r>
+        <w:t xml:space="preserve">completo </w:t>
+      </w:r>
+      <w:r>
+        <w:t xml:space="preserve">exportado </w:t>
+      </w:r>
+      <w:r>
+        <w:t xml:space="preserve">en formato HTML en la carpeta de la entrega </w:t>
+      </w:r>
+      <w:r>
+        <w:rPr>
+          <w:i/>
+          <w:iCs/>
+        </w:rPr>
+        <w:t>Documentación Análisis/Mockups v1</w:t>
+      </w:r>
+      <w:r>
+        <w:t>)</w:t>
+      </w:r>
+    </w:p>
     <w:sectPr>
-      <w:headerReference w:type="default" r:id="rId15"/>
-      <w:footerReference w:type="default" r:id="rId16"/>
+      <w:headerReference w:type="default" r:id="rId18"/>
+      <w:footerReference w:type="default" r:id="rId19"/>
       <w:pgSz w:w="11906" w:h="16838"/>
       <w:pgMar w:top="1417" w:right="1701" w:bottom="1134" w:left="1701" w:header="720" w:footer="720" w:gutter="0"/>
       <w:pgNumType w:start="0"/>
@@ -7066,7 +7187,6 @@
                               </w:rPr>
                               <w:t> | </w:t>
                             </w:r>
-                            <w:proofErr w:type="spellStart"/>
                             <w:sdt>
                               <w:sdtPr>
                                 <w:rPr>
@@ -7090,17 +7210,7 @@
                                     <w:szCs w:val="20"/>
                                     <w:lang w:val="en-US"/>
                                   </w:rPr>
-                                  <w:t>Entrega</w:t>
-                                </w:r>
-                                <w:proofErr w:type="spellEnd"/>
-                                <w:r>
-                                  <w:rPr>
-                                    <w:color w:val="808080" w:themeColor="background1" w:themeShade="80"/>
-                                    <w:sz w:val="20"/>
-                                    <w:szCs w:val="20"/>
-                                    <w:lang w:val="en-US"/>
-                                  </w:rPr>
-                                  <w:t xml:space="preserve"> CMS v1</w:t>
+                                  <w:t>Entrega CMS v1</w:t>
                                 </w:r>
                               </w:sdtContent>
                             </w:sdt>
@@ -7122,15 +7232,15 @@
         </mc:Choice>
         <mc:Fallback>
           <w:pict>
-            <v:group w14:anchorId="47D1411C" id="Grupo 164" o:spid="_x0000_s1060" style="position:absolute;margin-left:434.8pt;margin-top:0;width:486pt;height:21.6pt;z-index:251662336;mso-position-horizontal:right;mso-position-horizontal-relative:page;mso-position-vertical:center;mso-position-vertical-relative:bottom-margin-area" coordsize="61722,2743" o:gfxdata="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">
-              <v:rect id="Rectángulo 165" o:spid="_x0000_s1061" style="position:absolute;left:2286;width:59436;height:2743;visibility:visible;mso-wrap-style:square;v-text-anchor:middle" o:gfxdata="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" fillcolor="white [3212]" stroked="f" strokeweight="1pt">
+            <v:group w14:anchorId="47D1411C" id="Grupo 164" o:spid="_x0000_s1063" style="position:absolute;margin-left:434.8pt;margin-top:0;width:486pt;height:21.6pt;z-index:251662336;mso-position-horizontal:right;mso-position-horizontal-relative:page;mso-position-vertical:center;mso-position-vertical-relative:bottom-margin-area" coordsize="61722,2743" o:gfxdata="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">
+              <v:rect id="Rectángulo 165" o:spid="_x0000_s1064" style="position:absolute;left:2286;width:59436;height:2743;visibility:visible;mso-wrap-style:square;v-text-anchor:middle" o:gfxdata="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" fillcolor="white [3212]" stroked="f" strokeweight="1pt">
                 <v:fill opacity="0"/>
               </v:rect>
               <v:shapetype id="_x0000_t202" coordsize="21600,21600" o:spt="202" path="m,l,21600r21600,l21600,xe">
                 <v:stroke joinstyle="miter"/>
                 <v:path gradientshapeok="t" o:connecttype="rect"/>
               </v:shapetype>
-              <v:shape id="Cuadro de texto 166" o:spid="_x0000_s1062" type="#_x0000_t202" style="position:absolute;top:95;width:59436;height:2527;visibility:visible;mso-wrap-style:square;v-text-anchor:top" o:gfxdata="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" filled="f" stroked="f" strokeweight=".5pt">
+              <v:shape id="Cuadro de texto 166" o:spid="_x0000_s1065" type="#_x0000_t202" style="position:absolute;top:95;width:59436;height:2527;visibility:visible;mso-wrap-style:square;v-text-anchor:top" o:gfxdata="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" filled="f" stroked="f" strokeweight=".5pt">
                 <v:textbox style="mso-fit-shape-to-text:t" inset="0,,0">
                   <w:txbxContent>
                     <w:p>
@@ -7180,7 +7290,6 @@
                         </w:rPr>
                         <w:t> | </w:t>
                       </w:r>
-                      <w:proofErr w:type="spellStart"/>
                       <w:sdt>
                         <w:sdtPr>
                           <w:rPr>
@@ -7204,17 +7313,7 @@
                               <w:szCs w:val="20"/>
                               <w:lang w:val="en-US"/>
                             </w:rPr>
-                            <w:t>Entrega</w:t>
-                          </w:r>
-                          <w:proofErr w:type="spellEnd"/>
-                          <w:r>
-                            <w:rPr>
-                              <w:color w:val="808080" w:themeColor="background1" w:themeShade="80"/>
-                              <w:sz w:val="20"/>
-                              <w:szCs w:val="20"/>
-                              <w:lang w:val="en-US"/>
-                            </w:rPr>
-                            <w:t xml:space="preserve"> CMS v1</w:t>
+                            <w:t>Entrega CMS v1</w:t>
                           </w:r>
                         </w:sdtContent>
                       </w:sdt>
@@ -7334,52 +7433,14 @@
                               <w:lang w:val="en-US"/>
                             </w:rPr>
                           </w:pPr>
-                          <w:proofErr w:type="spellStart"/>
                           <w:r>
                             <w:rPr>
                               <w:sz w:val="24"/>
                               <w:szCs w:val="24"/>
                               <w:lang w:val="en-US"/>
                             </w:rPr>
-                            <w:t>Gestión</w:t>
+                            <w:t>Gestión de Sistemas de Información</w:t>
                           </w:r>
-                          <w:proofErr w:type="spellEnd"/>
-                          <w:r>
-                            <w:rPr>
-                              <w:sz w:val="24"/>
-                              <w:szCs w:val="24"/>
-                              <w:lang w:val="en-US"/>
-                            </w:rPr>
-                            <w:t xml:space="preserve"> de </w:t>
-                          </w:r>
-                          <w:proofErr w:type="spellStart"/>
-                          <w:r>
-                            <w:rPr>
-                              <w:sz w:val="24"/>
-                              <w:szCs w:val="24"/>
-                              <w:lang w:val="en-US"/>
-                            </w:rPr>
-                            <w:t>Sistemas</w:t>
-                          </w:r>
-                          <w:proofErr w:type="spellEnd"/>
-                          <w:r>
-                            <w:rPr>
-                              <w:sz w:val="24"/>
-                              <w:szCs w:val="24"/>
-                              <w:lang w:val="en-US"/>
-                            </w:rPr>
-                            <w:t xml:space="preserve"> de </w:t>
-                          </w:r>
-                          <w:proofErr w:type="spellStart"/>
-                          <w:r>
-                            <w:rPr>
-                              <w:sz w:val="24"/>
-                              <w:szCs w:val="24"/>
-                              <w:lang w:val="en-US"/>
-                            </w:rPr>
-                            <w:t>Información</w:t>
-                          </w:r>
-                          <w:proofErr w:type="spellEnd"/>
                         </w:p>
                       </w:txbxContent>
                     </wps:txbx>
@@ -7404,7 +7465,7 @@
               <v:stroke joinstyle="miter"/>
               <v:path gradientshapeok="t" o:connecttype="rect"/>
             </v:shapetype>
-            <v:shape id="Cuadro de texto 218" o:spid="_x0000_s1058" type="#_x0000_t202" style="position:absolute;margin-left:0;margin-top:0;width:468pt;height:13.45pt;z-index:251660288;visibility:visible;mso-wrap-style:square;mso-width-percent:1000;mso-height-percent:0;mso-wrap-distance-left:9pt;mso-wrap-distance-top:0;mso-wrap-distance-right:9pt;mso-wrap-distance-bottom:0;mso-position-horizontal:left;mso-position-horizontal-relative:margin;mso-position-vertical:center;mso-position-vertical-relative:top-margin-area;mso-width-percent:1000;mso-height-percent:0;mso-width-relative:margin;mso-height-relative:page;v-text-anchor:middle" o:gfxdata="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" o:allowincell="f" filled="f" stroked="f">
+            <v:shape id="Cuadro de texto 218" o:spid="_x0000_s1061" type="#_x0000_t202" style="position:absolute;margin-left:0;margin-top:0;width:468pt;height:13.45pt;z-index:251660288;visibility:visible;mso-wrap-style:square;mso-width-percent:1000;mso-height-percent:0;mso-wrap-distance-left:9pt;mso-wrap-distance-top:0;mso-wrap-distance-right:9pt;mso-wrap-distance-bottom:0;mso-position-horizontal:left;mso-position-horizontal-relative:margin;mso-position-vertical:center;mso-position-vertical-relative:top-margin-area;mso-width-percent:1000;mso-height-percent:0;mso-width-relative:margin;mso-height-relative:page;v-text-anchor:middle" o:gfxdata="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" o:allowincell="f" filled="f" stroked="f">
               <v:textbox style="mso-fit-shape-to-text:t" inset=",0,,0">
                 <w:txbxContent>
                   <w:p>
@@ -7416,52 +7477,14 @@
                         <w:lang w:val="en-US"/>
                       </w:rPr>
                     </w:pPr>
-                    <w:proofErr w:type="spellStart"/>
                     <w:r>
                       <w:rPr>
                         <w:sz w:val="24"/>
                         <w:szCs w:val="24"/>
                         <w:lang w:val="en-US"/>
                       </w:rPr>
-                      <w:t>Gestión</w:t>
+                      <w:t>Gestión de Sistemas de Información</w:t>
                     </w:r>
-                    <w:proofErr w:type="spellEnd"/>
-                    <w:r>
-                      <w:rPr>
-                        <w:sz w:val="24"/>
-                        <w:szCs w:val="24"/>
-                        <w:lang w:val="en-US"/>
-                      </w:rPr>
-                      <w:t xml:space="preserve"> de </w:t>
-                    </w:r>
-                    <w:proofErr w:type="spellStart"/>
-                    <w:r>
-                      <w:rPr>
-                        <w:sz w:val="24"/>
-                        <w:szCs w:val="24"/>
-                        <w:lang w:val="en-US"/>
-                      </w:rPr>
-                      <w:t>Sistemas</w:t>
-                    </w:r>
-                    <w:proofErr w:type="spellEnd"/>
-                    <w:r>
-                      <w:rPr>
-                        <w:sz w:val="24"/>
-                        <w:szCs w:val="24"/>
-                        <w:lang w:val="en-US"/>
-                      </w:rPr>
-                      <w:t xml:space="preserve"> de </w:t>
-                    </w:r>
-                    <w:proofErr w:type="spellStart"/>
-                    <w:r>
-                      <w:rPr>
-                        <w:sz w:val="24"/>
-                        <w:szCs w:val="24"/>
-                        <w:lang w:val="en-US"/>
-                      </w:rPr>
-                      <w:t>Información</w:t>
-                    </w:r>
-                    <w:proofErr w:type="spellEnd"/>
                   </w:p>
                 </w:txbxContent>
               </v:textbox>
@@ -7568,7 +7591,7 @@
         </mc:Choice>
         <mc:Fallback>
           <w:pict>
-            <v:shape w14:anchorId="656E5F8A" id="Cuadro de texto 219" o:spid="_x0000_s1059" type="#_x0000_t202" style="position:absolute;margin-left:0;margin-top:0;width:1in;height:13.45pt;z-index:251659264;visibility:visible;mso-wrap-style:square;mso-width-percent:1000;mso-height-percent:0;mso-wrap-distance-left:9pt;mso-wrap-distance-top:0;mso-wrap-distance-right:9pt;mso-wrap-distance-bottom:0;mso-position-horizontal:left;mso-position-horizontal-relative:page;mso-position-vertical:center;mso-position-vertical-relative:top-margin-area;mso-width-percent:1000;mso-height-percent:0;mso-width-relative:left-margin-area;mso-height-relative:page;v-text-anchor:middle" o:gfxdata="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" o:allowincell="f" fillcolor="#ff6137 [1945]" stroked="f">
+            <v:shape w14:anchorId="656E5F8A" id="Cuadro de texto 219" o:spid="_x0000_s1062" type="#_x0000_t202" style="position:absolute;margin-left:0;margin-top:0;width:1in;height:13.45pt;z-index:251659264;visibility:visible;mso-wrap-style:square;mso-width-percent:1000;mso-height-percent:0;mso-wrap-distance-left:9pt;mso-wrap-distance-top:0;mso-wrap-distance-right:9pt;mso-wrap-distance-bottom:0;mso-position-horizontal:left;mso-position-horizontal-relative:page;mso-position-vertical:center;mso-position-vertical-relative:top-margin-area;mso-width-percent:1000;mso-height-percent:0;mso-width-relative:left-margin-area;mso-height-relative:page;v-text-anchor:middle" o:gfxdata="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" o:allowincell="f" fillcolor="#ff6137 [1945]" stroked="f">
               <v:textbox style="mso-fit-shape-to-text:t" inset=",0,,0">
                 <w:txbxContent>
                   <w:p>

</xml_diff>